<commit_message>
add UC in Hebrew
</commit_message>
<xml_diff>
--- a/word file/קובץ תשובת המרצה לעבודה 22445.docx
+++ b/word file/קובץ תשובת המרצה לעבודה 22445.docx
@@ -1,17 +1,17 @@
 
 <file path=word/document.xml><?xml version="1.0" encoding="utf-8"?>
-<w:document xmlns:wpc="http://schemas.microsoft.com/office/word/2010/wordprocessingCanvas" xmlns:cx="http://schemas.microsoft.com/office/drawing/2014/chartex" xmlns:mc="http://schemas.openxmlformats.org/markup-compatibility/2006" xmlns:o="urn:schemas-microsoft-com:office:office" xmlns:r="http://schemas.openxmlformats.org/officeDocument/2006/relationships" xmlns:m="http://schemas.openxmlformats.org/officeDocument/2006/math" xmlns:v="urn:schemas-microsoft-com:vml" xmlns:wp14="http://schemas.microsoft.com/office/word/2010/wordprocessingDrawing" xmlns:wp="http://schemas.openxmlformats.org/drawingml/2006/wordprocessingDrawing" xmlns:w10="urn:schemas-microsoft-com:office:word" xmlns:w="http://schemas.openxmlformats.org/wordprocessingml/2006/main" xmlns:w14="http://schemas.microsoft.com/office/word/2010/wordml" xmlns:w15="http://schemas.microsoft.com/office/word/2012/wordml" xmlns:w16se="http://schemas.microsoft.com/office/word/2015/wordml/symex" xmlns:wpg="http://schemas.microsoft.com/office/word/2010/wordprocessingGroup" xmlns:wpi="http://schemas.microsoft.com/office/word/2010/wordprocessingInk" xmlns:wne="http://schemas.microsoft.com/office/word/2006/wordml" xmlns:wps="http://schemas.microsoft.com/office/word/2010/wordprocessingShape" mc:Ignorable="w14 w15 w16se wp14">
+<w:document xmlns:wpc="http://schemas.microsoft.com/office/word/2010/wordprocessingCanvas" xmlns:cx="http://schemas.microsoft.com/office/drawing/2014/chartex" xmlns:cx1="http://schemas.microsoft.com/office/drawing/2015/9/8/chartex" xmlns:cx2="http://schemas.microsoft.com/office/drawing/2015/10/21/chartex" xmlns:cx3="http://schemas.microsoft.com/office/drawing/2016/5/9/chartex" xmlns:cx4="http://schemas.microsoft.com/office/drawing/2016/5/10/chartex" xmlns:cx5="http://schemas.microsoft.com/office/drawing/2016/5/11/chartex" xmlns:cx6="http://schemas.microsoft.com/office/drawing/2016/5/12/chartex" xmlns:cx7="http://schemas.microsoft.com/office/drawing/2016/5/13/chartex" xmlns:cx8="http://schemas.microsoft.com/office/drawing/2016/5/14/chartex" xmlns:mc="http://schemas.openxmlformats.org/markup-compatibility/2006" xmlns:aink="http://schemas.microsoft.com/office/drawing/2016/ink" xmlns:am3d="http://schemas.microsoft.com/office/drawing/2017/model3d" xmlns:o="urn:schemas-microsoft-com:office:office" xmlns:oel="http://schemas.microsoft.com/office/2019/extlst" xmlns:r="http://schemas.openxmlformats.org/officeDocument/2006/relationships" xmlns:m="http://schemas.openxmlformats.org/officeDocument/2006/math" xmlns:v="urn:schemas-microsoft-com:vml" xmlns:wp14="http://schemas.microsoft.com/office/word/2010/wordprocessingDrawing" xmlns:wp="http://schemas.openxmlformats.org/drawingml/2006/wordprocessingDrawing" xmlns:w10="urn:schemas-microsoft-com:office:word" xmlns:w="http://schemas.openxmlformats.org/wordprocessingml/2006/main" xmlns:w14="http://schemas.microsoft.com/office/word/2010/wordml" xmlns:w15="http://schemas.microsoft.com/office/word/2012/wordml" xmlns:w16cex="http://schemas.microsoft.com/office/word/2018/wordml/cex" xmlns:w16cid="http://schemas.microsoft.com/office/word/2016/wordml/cid" xmlns:w16="http://schemas.microsoft.com/office/word/2018/wordml" xmlns:w16du="http://schemas.microsoft.com/office/word/2023/wordml/word16du" xmlns:w16sdtdh="http://schemas.microsoft.com/office/word/2020/wordml/sdtdatahash" xmlns:w16sdtfl="http://schemas.microsoft.com/office/word/2024/wordml/sdtformatlock" xmlns:w16se="http://schemas.microsoft.com/office/word/2015/wordml/symex" xmlns:wpg="http://schemas.microsoft.com/office/word/2010/wordprocessingGroup" xmlns:wpi="http://schemas.microsoft.com/office/word/2010/wordprocessingInk" xmlns:wne="http://schemas.microsoft.com/office/word/2006/wordml" xmlns:wps="http://schemas.microsoft.com/office/word/2010/wordprocessingShape" mc:Ignorable="w14 w15 w16se w16cid w16 w16cex w16sdtdh w16sdtfl w16du wp14">
   <w:body>
     <w:p>
       <w:pPr>
         <w:rPr>
+          <w:rFonts w:hint="cs"/>
           <w:b/>
           <w:bCs/>
           <w:sz w:val="24"/>
           <w:szCs w:val="24"/>
           <w:u w:val="single"/>
           <w:rtl/>
-          <w:lang w:bidi="ar-SA"/>
         </w:rPr>
       </w:pPr>
       <w:bookmarkStart w:id="0" w:name="_Hlk188111153"/>
@@ -1242,17 +1242,8 @@
                 <w:sz w:val="24"/>
                 <w:szCs w:val="24"/>
               </w:rPr>
-              <w:t xml:space="preserve"> / </w:t>
-            </w:r>
-            <w:proofErr w:type="spellStart"/>
-            <w:r>
-              <w:rPr>
-                <w:sz w:val="24"/>
-                <w:szCs w:val="24"/>
-              </w:rPr>
-              <w:t>Mba</w:t>
-            </w:r>
-            <w:proofErr w:type="spellEnd"/>
+              <w:t xml:space="preserve"> / Mba</w:t>
+            </w:r>
           </w:p>
         </w:tc>
         <w:tc>
@@ -1385,7 +1376,7 @@
           <w:szCs w:val="24"/>
         </w:rPr>
         <w:drawing>
-          <wp:anchor distT="0" distB="0" distL="114300" distR="114300" simplePos="0" relativeHeight="251659264" behindDoc="0" locked="0" layoutInCell="1" allowOverlap="1" wp14:anchorId="519DD1D4" wp14:editId="59B610FB">
+          <wp:anchor distT="0" distB="0" distL="114300" distR="114300" simplePos="0" relativeHeight="251659264" behindDoc="0" locked="0" layoutInCell="1" allowOverlap="1" wp14:anchorId="519DD1D4" wp14:editId="3559A2A8">
             <wp:simplePos x="0" y="0"/>
             <wp:positionH relativeFrom="column">
               <wp:posOffset>2868930</wp:posOffset>
@@ -10019,16 +10010,7 @@
           <w:sz w:val="24"/>
           <w:szCs w:val="24"/>
         </w:rPr>
-        <w:t>Use Ca</w:t>
-      </w:r>
-      <w:bookmarkStart w:id="1" w:name="_GoBack"/>
-      <w:bookmarkEnd w:id="1"/>
-      <w:r>
-        <w:rPr>
-          <w:sz w:val="24"/>
-          <w:szCs w:val="24"/>
-        </w:rPr>
-        <w:t>se</w:t>
+        <w:t>Use Case</w:t>
       </w:r>
       <w:r>
         <w:rPr>
@@ -10090,6 +10072,25 @@
           <w:rtl/>
         </w:rPr>
         <w:t xml:space="preserve"> לעברית</w:t>
+      </w:r>
+      <w:r>
+        <w:rPr>
+          <w:rFonts w:ascii="David" w:hAnsi="David" w:cs="David" w:hint="cs"/>
+          <w:sz w:val="24"/>
+          <w:szCs w:val="24"/>
+          <w:highlight w:val="yellow"/>
+          <w:rtl/>
+        </w:rPr>
+        <w:t xml:space="preserve"> </w:t>
+      </w:r>
+      <w:r>
+        <w:rPr>
+          <w:rFonts w:ascii="David" w:hAnsi="David" w:cs="David"/>
+          <w:sz w:val="24"/>
+          <w:szCs w:val="24"/>
+          <w:highlight w:val="green"/>
+        </w:rPr>
+        <w:t>V</w:t>
       </w:r>
     </w:p>
     <w:p>
@@ -10492,7 +10493,7 @@
 </file>
 
 <file path=word/endnotes.xml><?xml version="1.0" encoding="utf-8"?>
-<w:endnotes xmlns:wpc="http://schemas.microsoft.com/office/word/2010/wordprocessingCanvas" xmlns:cx="http://schemas.microsoft.com/office/drawing/2014/chartex" xmlns:mc="http://schemas.openxmlformats.org/markup-compatibility/2006" xmlns:o="urn:schemas-microsoft-com:office:office" xmlns:r="http://schemas.openxmlformats.org/officeDocument/2006/relationships" xmlns:m="http://schemas.openxmlformats.org/officeDocument/2006/math" xmlns:v="urn:schemas-microsoft-com:vml" xmlns:wp14="http://schemas.microsoft.com/office/word/2010/wordprocessingDrawing" xmlns:wp="http://schemas.openxmlformats.org/drawingml/2006/wordprocessingDrawing" xmlns:w10="urn:schemas-microsoft-com:office:word" xmlns:w="http://schemas.openxmlformats.org/wordprocessingml/2006/main" xmlns:w14="http://schemas.microsoft.com/office/word/2010/wordml" xmlns:w15="http://schemas.microsoft.com/office/word/2012/wordml" xmlns:w16se="http://schemas.microsoft.com/office/word/2015/wordml/symex" xmlns:wpg="http://schemas.microsoft.com/office/word/2010/wordprocessingGroup" xmlns:wpi="http://schemas.microsoft.com/office/word/2010/wordprocessingInk" xmlns:wne="http://schemas.microsoft.com/office/word/2006/wordml" xmlns:wps="http://schemas.microsoft.com/office/word/2010/wordprocessingShape" mc:Ignorable="w14 w15 w16se wp14">
+<w:endnotes xmlns:wpc="http://schemas.microsoft.com/office/word/2010/wordprocessingCanvas" xmlns:cx="http://schemas.microsoft.com/office/drawing/2014/chartex" xmlns:cx1="http://schemas.microsoft.com/office/drawing/2015/9/8/chartex" xmlns:cx2="http://schemas.microsoft.com/office/drawing/2015/10/21/chartex" xmlns:cx3="http://schemas.microsoft.com/office/drawing/2016/5/9/chartex" xmlns:cx4="http://schemas.microsoft.com/office/drawing/2016/5/10/chartex" xmlns:cx5="http://schemas.microsoft.com/office/drawing/2016/5/11/chartex" xmlns:cx6="http://schemas.microsoft.com/office/drawing/2016/5/12/chartex" xmlns:cx7="http://schemas.microsoft.com/office/drawing/2016/5/13/chartex" xmlns:cx8="http://schemas.microsoft.com/office/drawing/2016/5/14/chartex" xmlns:mc="http://schemas.openxmlformats.org/markup-compatibility/2006" xmlns:aink="http://schemas.microsoft.com/office/drawing/2016/ink" xmlns:am3d="http://schemas.microsoft.com/office/drawing/2017/model3d" xmlns:o="urn:schemas-microsoft-com:office:office" xmlns:oel="http://schemas.microsoft.com/office/2019/extlst" xmlns:r="http://schemas.openxmlformats.org/officeDocument/2006/relationships" xmlns:m="http://schemas.openxmlformats.org/officeDocument/2006/math" xmlns:v="urn:schemas-microsoft-com:vml" xmlns:wp14="http://schemas.microsoft.com/office/word/2010/wordprocessingDrawing" xmlns:wp="http://schemas.openxmlformats.org/drawingml/2006/wordprocessingDrawing" xmlns:w10="urn:schemas-microsoft-com:office:word" xmlns:w="http://schemas.openxmlformats.org/wordprocessingml/2006/main" xmlns:w14="http://schemas.microsoft.com/office/word/2010/wordml" xmlns:w15="http://schemas.microsoft.com/office/word/2012/wordml" xmlns:w16cex="http://schemas.microsoft.com/office/word/2018/wordml/cex" xmlns:w16cid="http://schemas.microsoft.com/office/word/2016/wordml/cid" xmlns:w16="http://schemas.microsoft.com/office/word/2018/wordml" xmlns:w16du="http://schemas.microsoft.com/office/word/2023/wordml/word16du" xmlns:w16sdtdh="http://schemas.microsoft.com/office/word/2020/wordml/sdtdatahash" xmlns:w16sdtfl="http://schemas.microsoft.com/office/word/2024/wordml/sdtformatlock" xmlns:w16se="http://schemas.microsoft.com/office/word/2015/wordml/symex" xmlns:wpg="http://schemas.microsoft.com/office/word/2010/wordprocessingGroup" xmlns:wpi="http://schemas.microsoft.com/office/word/2010/wordprocessingInk" xmlns:wne="http://schemas.microsoft.com/office/word/2006/wordml" xmlns:wps="http://schemas.microsoft.com/office/word/2010/wordprocessingShape" mc:Ignorable="w14 w15 w16se w16cid w16 w16cex w16sdtdh w16sdtfl w16du wp14">
   <w:endnote w:type="separator" w:id="-1">
     <w:p>
       <w:r>
@@ -10511,7 +10512,7 @@
 </file>
 
 <file path=word/footer1.xml><?xml version="1.0" encoding="utf-8"?>
-<w:ftr xmlns:wpc="http://schemas.microsoft.com/office/word/2010/wordprocessingCanvas" xmlns:cx="http://schemas.microsoft.com/office/drawing/2014/chartex" xmlns:mc="http://schemas.openxmlformats.org/markup-compatibility/2006" xmlns:o="urn:schemas-microsoft-com:office:office" xmlns:r="http://schemas.openxmlformats.org/officeDocument/2006/relationships" xmlns:m="http://schemas.openxmlformats.org/officeDocument/2006/math" xmlns:v="urn:schemas-microsoft-com:vml" xmlns:wp14="http://schemas.microsoft.com/office/word/2010/wordprocessingDrawing" xmlns:wp="http://schemas.openxmlformats.org/drawingml/2006/wordprocessingDrawing" xmlns:w10="urn:schemas-microsoft-com:office:word" xmlns:w="http://schemas.openxmlformats.org/wordprocessingml/2006/main" xmlns:w14="http://schemas.microsoft.com/office/word/2010/wordml" xmlns:w15="http://schemas.microsoft.com/office/word/2012/wordml" xmlns:w16se="http://schemas.microsoft.com/office/word/2015/wordml/symex" xmlns:wpg="http://schemas.microsoft.com/office/word/2010/wordprocessingGroup" xmlns:wpi="http://schemas.microsoft.com/office/word/2010/wordprocessingInk" xmlns:wne="http://schemas.microsoft.com/office/word/2006/wordml" xmlns:wps="http://schemas.microsoft.com/office/word/2010/wordprocessingShape" mc:Ignorable="w14 w15 w16se wp14">
+<w:ftr xmlns:wpc="http://schemas.microsoft.com/office/word/2010/wordprocessingCanvas" xmlns:cx="http://schemas.microsoft.com/office/drawing/2014/chartex" xmlns:cx1="http://schemas.microsoft.com/office/drawing/2015/9/8/chartex" xmlns:cx2="http://schemas.microsoft.com/office/drawing/2015/10/21/chartex" xmlns:cx3="http://schemas.microsoft.com/office/drawing/2016/5/9/chartex" xmlns:cx4="http://schemas.microsoft.com/office/drawing/2016/5/10/chartex" xmlns:cx5="http://schemas.microsoft.com/office/drawing/2016/5/11/chartex" xmlns:cx6="http://schemas.microsoft.com/office/drawing/2016/5/12/chartex" xmlns:cx7="http://schemas.microsoft.com/office/drawing/2016/5/13/chartex" xmlns:cx8="http://schemas.microsoft.com/office/drawing/2016/5/14/chartex" xmlns:mc="http://schemas.openxmlformats.org/markup-compatibility/2006" xmlns:aink="http://schemas.microsoft.com/office/drawing/2016/ink" xmlns:am3d="http://schemas.microsoft.com/office/drawing/2017/model3d" xmlns:o="urn:schemas-microsoft-com:office:office" xmlns:oel="http://schemas.microsoft.com/office/2019/extlst" xmlns:r="http://schemas.openxmlformats.org/officeDocument/2006/relationships" xmlns:m="http://schemas.openxmlformats.org/officeDocument/2006/math" xmlns:v="urn:schemas-microsoft-com:vml" xmlns:wp14="http://schemas.microsoft.com/office/word/2010/wordprocessingDrawing" xmlns:wp="http://schemas.openxmlformats.org/drawingml/2006/wordprocessingDrawing" xmlns:w10="urn:schemas-microsoft-com:office:word" xmlns:w="http://schemas.openxmlformats.org/wordprocessingml/2006/main" xmlns:w14="http://schemas.microsoft.com/office/word/2010/wordml" xmlns:w15="http://schemas.microsoft.com/office/word/2012/wordml" xmlns:w16cex="http://schemas.microsoft.com/office/word/2018/wordml/cex" xmlns:w16cid="http://schemas.microsoft.com/office/word/2016/wordml/cid" xmlns:w16="http://schemas.microsoft.com/office/word/2018/wordml" xmlns:w16du="http://schemas.microsoft.com/office/word/2023/wordml/word16du" xmlns:w16sdtdh="http://schemas.microsoft.com/office/word/2020/wordml/sdtdatahash" xmlns:w16sdtfl="http://schemas.microsoft.com/office/word/2024/wordml/sdtformatlock" xmlns:w16se="http://schemas.microsoft.com/office/word/2015/wordml/symex" xmlns:wpg="http://schemas.microsoft.com/office/word/2010/wordprocessingGroup" xmlns:wpi="http://schemas.microsoft.com/office/word/2010/wordprocessingInk" xmlns:wne="http://schemas.microsoft.com/office/word/2006/wordml" xmlns:wps="http://schemas.microsoft.com/office/word/2010/wordprocessingShape" mc:Ignorable="w14 w15 w16se w16cid w16 w16cex w16sdtdh w16sdtfl w16du wp14">
   <w:p>
     <w:pPr>
       <w:bidi w:val="0"/>
@@ -10562,7 +10563,7 @@
 </file>
 
 <file path=word/footer2.xml><?xml version="1.0" encoding="utf-8"?>
-<w:ftr xmlns:wpc="http://schemas.microsoft.com/office/word/2010/wordprocessingCanvas" xmlns:cx="http://schemas.microsoft.com/office/drawing/2014/chartex" xmlns:mc="http://schemas.openxmlformats.org/markup-compatibility/2006" xmlns:o="urn:schemas-microsoft-com:office:office" xmlns:r="http://schemas.openxmlformats.org/officeDocument/2006/relationships" xmlns:m="http://schemas.openxmlformats.org/officeDocument/2006/math" xmlns:v="urn:schemas-microsoft-com:vml" xmlns:wp14="http://schemas.microsoft.com/office/word/2010/wordprocessingDrawing" xmlns:wp="http://schemas.openxmlformats.org/drawingml/2006/wordprocessingDrawing" xmlns:w10="urn:schemas-microsoft-com:office:word" xmlns:w="http://schemas.openxmlformats.org/wordprocessingml/2006/main" xmlns:w14="http://schemas.microsoft.com/office/word/2010/wordml" xmlns:w15="http://schemas.microsoft.com/office/word/2012/wordml" xmlns:w16se="http://schemas.microsoft.com/office/word/2015/wordml/symex" xmlns:wpg="http://schemas.microsoft.com/office/word/2010/wordprocessingGroup" xmlns:wpi="http://schemas.microsoft.com/office/word/2010/wordprocessingInk" xmlns:wne="http://schemas.microsoft.com/office/word/2006/wordml" xmlns:wps="http://schemas.microsoft.com/office/word/2010/wordprocessingShape" mc:Ignorable="w14 w15 w16se wp14">
+<w:ftr xmlns:wpc="http://schemas.microsoft.com/office/word/2010/wordprocessingCanvas" xmlns:cx="http://schemas.microsoft.com/office/drawing/2014/chartex" xmlns:cx1="http://schemas.microsoft.com/office/drawing/2015/9/8/chartex" xmlns:cx2="http://schemas.microsoft.com/office/drawing/2015/10/21/chartex" xmlns:cx3="http://schemas.microsoft.com/office/drawing/2016/5/9/chartex" xmlns:cx4="http://schemas.microsoft.com/office/drawing/2016/5/10/chartex" xmlns:cx5="http://schemas.microsoft.com/office/drawing/2016/5/11/chartex" xmlns:cx6="http://schemas.microsoft.com/office/drawing/2016/5/12/chartex" xmlns:cx7="http://schemas.microsoft.com/office/drawing/2016/5/13/chartex" xmlns:cx8="http://schemas.microsoft.com/office/drawing/2016/5/14/chartex" xmlns:mc="http://schemas.openxmlformats.org/markup-compatibility/2006" xmlns:aink="http://schemas.microsoft.com/office/drawing/2016/ink" xmlns:am3d="http://schemas.microsoft.com/office/drawing/2017/model3d" xmlns:o="urn:schemas-microsoft-com:office:office" xmlns:oel="http://schemas.microsoft.com/office/2019/extlst" xmlns:r="http://schemas.openxmlformats.org/officeDocument/2006/relationships" xmlns:m="http://schemas.openxmlformats.org/officeDocument/2006/math" xmlns:v="urn:schemas-microsoft-com:vml" xmlns:wp14="http://schemas.microsoft.com/office/word/2010/wordprocessingDrawing" xmlns:wp="http://schemas.openxmlformats.org/drawingml/2006/wordprocessingDrawing" xmlns:w10="urn:schemas-microsoft-com:office:word" xmlns:w="http://schemas.openxmlformats.org/wordprocessingml/2006/main" xmlns:w14="http://schemas.microsoft.com/office/word/2010/wordml" xmlns:w15="http://schemas.microsoft.com/office/word/2012/wordml" xmlns:w16cex="http://schemas.microsoft.com/office/word/2018/wordml/cex" xmlns:w16cid="http://schemas.microsoft.com/office/word/2016/wordml/cid" xmlns:w16="http://schemas.microsoft.com/office/word/2018/wordml" xmlns:w16du="http://schemas.microsoft.com/office/word/2023/wordml/word16du" xmlns:w16sdtdh="http://schemas.microsoft.com/office/word/2020/wordml/sdtdatahash" xmlns:w16sdtfl="http://schemas.microsoft.com/office/word/2024/wordml/sdtformatlock" xmlns:w16se="http://schemas.microsoft.com/office/word/2015/wordml/symex" xmlns:wpg="http://schemas.microsoft.com/office/word/2010/wordprocessingGroup" xmlns:wpi="http://schemas.microsoft.com/office/word/2010/wordprocessingInk" xmlns:wne="http://schemas.microsoft.com/office/word/2006/wordml" xmlns:wps="http://schemas.microsoft.com/office/word/2010/wordprocessingShape" mc:Ignorable="w14 w15 w16se w16cid w16 w16cex w16sdtdh w16sdtfl w16du wp14">
   <w:p>
     <w:pPr>
       <w:bidi w:val="0"/>
@@ -10575,7 +10576,7 @@
 </file>
 
 <file path=word/footer3.xml><?xml version="1.0" encoding="utf-8"?>
-<w:ftr xmlns:wpc="http://schemas.microsoft.com/office/word/2010/wordprocessingCanvas" xmlns:cx="http://schemas.microsoft.com/office/drawing/2014/chartex" xmlns:mc="http://schemas.openxmlformats.org/markup-compatibility/2006" xmlns:o="urn:schemas-microsoft-com:office:office" xmlns:r="http://schemas.openxmlformats.org/officeDocument/2006/relationships" xmlns:m="http://schemas.openxmlformats.org/officeDocument/2006/math" xmlns:v="urn:schemas-microsoft-com:vml" xmlns:wp14="http://schemas.microsoft.com/office/word/2010/wordprocessingDrawing" xmlns:wp="http://schemas.openxmlformats.org/drawingml/2006/wordprocessingDrawing" xmlns:w10="urn:schemas-microsoft-com:office:word" xmlns:w="http://schemas.openxmlformats.org/wordprocessingml/2006/main" xmlns:w14="http://schemas.microsoft.com/office/word/2010/wordml" xmlns:w15="http://schemas.microsoft.com/office/word/2012/wordml" xmlns:w16se="http://schemas.microsoft.com/office/word/2015/wordml/symex" xmlns:wpg="http://schemas.microsoft.com/office/word/2010/wordprocessingGroup" xmlns:wpi="http://schemas.microsoft.com/office/word/2010/wordprocessingInk" xmlns:wne="http://schemas.microsoft.com/office/word/2006/wordml" xmlns:wps="http://schemas.microsoft.com/office/word/2010/wordprocessingShape" mc:Ignorable="w14 w15 w16se wp14">
+<w:ftr xmlns:wpc="http://schemas.microsoft.com/office/word/2010/wordprocessingCanvas" xmlns:cx="http://schemas.microsoft.com/office/drawing/2014/chartex" xmlns:cx1="http://schemas.microsoft.com/office/drawing/2015/9/8/chartex" xmlns:cx2="http://schemas.microsoft.com/office/drawing/2015/10/21/chartex" xmlns:cx3="http://schemas.microsoft.com/office/drawing/2016/5/9/chartex" xmlns:cx4="http://schemas.microsoft.com/office/drawing/2016/5/10/chartex" xmlns:cx5="http://schemas.microsoft.com/office/drawing/2016/5/11/chartex" xmlns:cx6="http://schemas.microsoft.com/office/drawing/2016/5/12/chartex" xmlns:cx7="http://schemas.microsoft.com/office/drawing/2016/5/13/chartex" xmlns:cx8="http://schemas.microsoft.com/office/drawing/2016/5/14/chartex" xmlns:mc="http://schemas.openxmlformats.org/markup-compatibility/2006" xmlns:aink="http://schemas.microsoft.com/office/drawing/2016/ink" xmlns:am3d="http://schemas.microsoft.com/office/drawing/2017/model3d" xmlns:o="urn:schemas-microsoft-com:office:office" xmlns:oel="http://schemas.microsoft.com/office/2019/extlst" xmlns:r="http://schemas.openxmlformats.org/officeDocument/2006/relationships" xmlns:m="http://schemas.openxmlformats.org/officeDocument/2006/math" xmlns:v="urn:schemas-microsoft-com:vml" xmlns:wp14="http://schemas.microsoft.com/office/word/2010/wordprocessingDrawing" xmlns:wp="http://schemas.openxmlformats.org/drawingml/2006/wordprocessingDrawing" xmlns:w10="urn:schemas-microsoft-com:office:word" xmlns:w="http://schemas.openxmlformats.org/wordprocessingml/2006/main" xmlns:w14="http://schemas.microsoft.com/office/word/2010/wordml" xmlns:w15="http://schemas.microsoft.com/office/word/2012/wordml" xmlns:w16cex="http://schemas.microsoft.com/office/word/2018/wordml/cex" xmlns:w16cid="http://schemas.microsoft.com/office/word/2016/wordml/cid" xmlns:w16="http://schemas.microsoft.com/office/word/2018/wordml" xmlns:w16du="http://schemas.microsoft.com/office/word/2023/wordml/word16du" xmlns:w16sdtdh="http://schemas.microsoft.com/office/word/2020/wordml/sdtdatahash" xmlns:w16sdtfl="http://schemas.microsoft.com/office/word/2024/wordml/sdtformatlock" xmlns:w16se="http://schemas.microsoft.com/office/word/2015/wordml/symex" xmlns:wpg="http://schemas.microsoft.com/office/word/2010/wordprocessingGroup" xmlns:wpi="http://schemas.microsoft.com/office/word/2010/wordprocessingInk" xmlns:wne="http://schemas.microsoft.com/office/word/2006/wordml" xmlns:wps="http://schemas.microsoft.com/office/word/2010/wordprocessingShape" mc:Ignorable="w14 w15 w16se w16cid w16 w16cex w16sdtdh w16sdtfl w16du wp14">
   <w:p>
     <w:pPr>
       <w:bidi w:val="0"/>
@@ -10585,7 +10586,7 @@
 </file>
 
 <file path=word/footnotes.xml><?xml version="1.0" encoding="utf-8"?>
-<w:footnotes xmlns:wpc="http://schemas.microsoft.com/office/word/2010/wordprocessingCanvas" xmlns:cx="http://schemas.microsoft.com/office/drawing/2014/chartex" xmlns:mc="http://schemas.openxmlformats.org/markup-compatibility/2006" xmlns:o="urn:schemas-microsoft-com:office:office" xmlns:r="http://schemas.openxmlformats.org/officeDocument/2006/relationships" xmlns:m="http://schemas.openxmlformats.org/officeDocument/2006/math" xmlns:v="urn:schemas-microsoft-com:vml" xmlns:wp14="http://schemas.microsoft.com/office/word/2010/wordprocessingDrawing" xmlns:wp="http://schemas.openxmlformats.org/drawingml/2006/wordprocessingDrawing" xmlns:w10="urn:schemas-microsoft-com:office:word" xmlns:w="http://schemas.openxmlformats.org/wordprocessingml/2006/main" xmlns:w14="http://schemas.microsoft.com/office/word/2010/wordml" xmlns:w15="http://schemas.microsoft.com/office/word/2012/wordml" xmlns:w16se="http://schemas.microsoft.com/office/word/2015/wordml/symex" xmlns:wpg="http://schemas.microsoft.com/office/word/2010/wordprocessingGroup" xmlns:wpi="http://schemas.microsoft.com/office/word/2010/wordprocessingInk" xmlns:wne="http://schemas.microsoft.com/office/word/2006/wordml" xmlns:wps="http://schemas.microsoft.com/office/word/2010/wordprocessingShape" mc:Ignorable="w14 w15 w16se wp14">
+<w:footnotes xmlns:wpc="http://schemas.microsoft.com/office/word/2010/wordprocessingCanvas" xmlns:cx="http://schemas.microsoft.com/office/drawing/2014/chartex" xmlns:cx1="http://schemas.microsoft.com/office/drawing/2015/9/8/chartex" xmlns:cx2="http://schemas.microsoft.com/office/drawing/2015/10/21/chartex" xmlns:cx3="http://schemas.microsoft.com/office/drawing/2016/5/9/chartex" xmlns:cx4="http://schemas.microsoft.com/office/drawing/2016/5/10/chartex" xmlns:cx5="http://schemas.microsoft.com/office/drawing/2016/5/11/chartex" xmlns:cx6="http://schemas.microsoft.com/office/drawing/2016/5/12/chartex" xmlns:cx7="http://schemas.microsoft.com/office/drawing/2016/5/13/chartex" xmlns:cx8="http://schemas.microsoft.com/office/drawing/2016/5/14/chartex" xmlns:mc="http://schemas.openxmlformats.org/markup-compatibility/2006" xmlns:aink="http://schemas.microsoft.com/office/drawing/2016/ink" xmlns:am3d="http://schemas.microsoft.com/office/drawing/2017/model3d" xmlns:o="urn:schemas-microsoft-com:office:office" xmlns:oel="http://schemas.microsoft.com/office/2019/extlst" xmlns:r="http://schemas.openxmlformats.org/officeDocument/2006/relationships" xmlns:m="http://schemas.openxmlformats.org/officeDocument/2006/math" xmlns:v="urn:schemas-microsoft-com:vml" xmlns:wp14="http://schemas.microsoft.com/office/word/2010/wordprocessingDrawing" xmlns:wp="http://schemas.openxmlformats.org/drawingml/2006/wordprocessingDrawing" xmlns:w10="urn:schemas-microsoft-com:office:word" xmlns:w="http://schemas.openxmlformats.org/wordprocessingml/2006/main" xmlns:w14="http://schemas.microsoft.com/office/word/2010/wordml" xmlns:w15="http://schemas.microsoft.com/office/word/2012/wordml" xmlns:w16cex="http://schemas.microsoft.com/office/word/2018/wordml/cex" xmlns:w16cid="http://schemas.microsoft.com/office/word/2016/wordml/cid" xmlns:w16="http://schemas.microsoft.com/office/word/2018/wordml" xmlns:w16du="http://schemas.microsoft.com/office/word/2023/wordml/word16du" xmlns:w16sdtdh="http://schemas.microsoft.com/office/word/2020/wordml/sdtdatahash" xmlns:w16sdtfl="http://schemas.microsoft.com/office/word/2024/wordml/sdtformatlock" xmlns:w16se="http://schemas.microsoft.com/office/word/2015/wordml/symex" xmlns:wpg="http://schemas.microsoft.com/office/word/2010/wordprocessingGroup" xmlns:wpi="http://schemas.microsoft.com/office/word/2010/wordprocessingInk" xmlns:wne="http://schemas.microsoft.com/office/word/2006/wordml" xmlns:wps="http://schemas.microsoft.com/office/word/2010/wordprocessingShape" mc:Ignorable="w14 w15 w16se w16cid w16 w16cex w16sdtdh w16sdtfl w16du wp14">
   <w:footnote w:type="separator" w:id="-1">
     <w:p>
       <w:r>
@@ -10604,7 +10605,7 @@
 </file>
 
 <file path=word/numbering.xml><?xml version="1.0" encoding="utf-8"?>
-<w:numbering xmlns:wpc="http://schemas.microsoft.com/office/word/2010/wordprocessingCanvas" xmlns:cx="http://schemas.microsoft.com/office/drawing/2014/chartex" xmlns:mc="http://schemas.openxmlformats.org/markup-compatibility/2006" xmlns:o="urn:schemas-microsoft-com:office:office" xmlns:r="http://schemas.openxmlformats.org/officeDocument/2006/relationships" xmlns:m="http://schemas.openxmlformats.org/officeDocument/2006/math" xmlns:v="urn:schemas-microsoft-com:vml" xmlns:wp14="http://schemas.microsoft.com/office/word/2010/wordprocessingDrawing" xmlns:wp="http://schemas.openxmlformats.org/drawingml/2006/wordprocessingDrawing" xmlns:w10="urn:schemas-microsoft-com:office:word" xmlns:w="http://schemas.openxmlformats.org/wordprocessingml/2006/main" xmlns:w14="http://schemas.microsoft.com/office/word/2010/wordml" xmlns:w15="http://schemas.microsoft.com/office/word/2012/wordml" xmlns:w16se="http://schemas.microsoft.com/office/word/2015/wordml/symex" xmlns:wpg="http://schemas.microsoft.com/office/word/2010/wordprocessingGroup" xmlns:wpi="http://schemas.microsoft.com/office/word/2010/wordprocessingInk" xmlns:wne="http://schemas.microsoft.com/office/word/2006/wordml" xmlns:wps="http://schemas.microsoft.com/office/word/2010/wordprocessingShape" mc:Ignorable="w14 w15 w16se wp14">
+<w:numbering xmlns:wpc="http://schemas.microsoft.com/office/word/2010/wordprocessingCanvas" xmlns:cx="http://schemas.microsoft.com/office/drawing/2014/chartex" xmlns:cx1="http://schemas.microsoft.com/office/drawing/2015/9/8/chartex" xmlns:cx2="http://schemas.microsoft.com/office/drawing/2015/10/21/chartex" xmlns:cx3="http://schemas.microsoft.com/office/drawing/2016/5/9/chartex" xmlns:cx4="http://schemas.microsoft.com/office/drawing/2016/5/10/chartex" xmlns:cx5="http://schemas.microsoft.com/office/drawing/2016/5/11/chartex" xmlns:cx6="http://schemas.microsoft.com/office/drawing/2016/5/12/chartex" xmlns:cx7="http://schemas.microsoft.com/office/drawing/2016/5/13/chartex" xmlns:cx8="http://schemas.microsoft.com/office/drawing/2016/5/14/chartex" xmlns:mc="http://schemas.openxmlformats.org/markup-compatibility/2006" xmlns:aink="http://schemas.microsoft.com/office/drawing/2016/ink" xmlns:am3d="http://schemas.microsoft.com/office/drawing/2017/model3d" xmlns:o="urn:schemas-microsoft-com:office:office" xmlns:oel="http://schemas.microsoft.com/office/2019/extlst" xmlns:r="http://schemas.openxmlformats.org/officeDocument/2006/relationships" xmlns:m="http://schemas.openxmlformats.org/officeDocument/2006/math" xmlns:v="urn:schemas-microsoft-com:vml" xmlns:wp14="http://schemas.microsoft.com/office/word/2010/wordprocessingDrawing" xmlns:wp="http://schemas.openxmlformats.org/drawingml/2006/wordprocessingDrawing" xmlns:w10="urn:schemas-microsoft-com:office:word" xmlns:w="http://schemas.openxmlformats.org/wordprocessingml/2006/main" xmlns:w14="http://schemas.microsoft.com/office/word/2010/wordml" xmlns:w15="http://schemas.microsoft.com/office/word/2012/wordml" xmlns:w16cex="http://schemas.microsoft.com/office/word/2018/wordml/cex" xmlns:w16cid="http://schemas.microsoft.com/office/word/2016/wordml/cid" xmlns:w16="http://schemas.microsoft.com/office/word/2018/wordml" xmlns:w16du="http://schemas.microsoft.com/office/word/2023/wordml/word16du" xmlns:w16sdtdh="http://schemas.microsoft.com/office/word/2020/wordml/sdtdatahash" xmlns:w16sdtfl="http://schemas.microsoft.com/office/word/2024/wordml/sdtformatlock" xmlns:w16se="http://schemas.microsoft.com/office/word/2015/wordml/symex" xmlns:wpg="http://schemas.microsoft.com/office/word/2010/wordprocessingGroup" xmlns:wpi="http://schemas.microsoft.com/office/word/2010/wordprocessingInk" xmlns:wne="http://schemas.microsoft.com/office/word/2006/wordml" xmlns:wps="http://schemas.microsoft.com/office/word/2010/wordprocessingShape" mc:Ignorable="w14 w15 w16se w16cid w16 w16cex w16sdtdh w16sdtfl w16du wp14">
   <w:abstractNum w:abstractNumId="0" w15:restartNumberingAfterBreak="0">
     <w:nsid w:val="1A6951CE"/>
     <w:multiLevelType w:val="hybridMultilevel"/>
@@ -11664,28 +11665,28 @@
       </w:rPr>
     </w:lvl>
   </w:abstractNum>
-  <w:num w:numId="1">
+  <w:num w:numId="1" w16cid:durableId="1174803265">
     <w:abstractNumId w:val="7"/>
   </w:num>
-  <w:num w:numId="2">
+  <w:num w:numId="2" w16cid:durableId="309411580">
     <w:abstractNumId w:val="4"/>
   </w:num>
-  <w:num w:numId="3">
+  <w:num w:numId="3" w16cid:durableId="1464349701">
     <w:abstractNumId w:val="3"/>
   </w:num>
-  <w:num w:numId="4">
+  <w:num w:numId="4" w16cid:durableId="549344344">
     <w:abstractNumId w:val="1"/>
   </w:num>
-  <w:num w:numId="5">
+  <w:num w:numId="5" w16cid:durableId="419260377">
     <w:abstractNumId w:val="2"/>
   </w:num>
-  <w:num w:numId="6">
+  <w:num w:numId="6" w16cid:durableId="1614022169">
     <w:abstractNumId w:val="6"/>
   </w:num>
-  <w:num w:numId="7">
+  <w:num w:numId="7" w16cid:durableId="1144616257">
     <w:abstractNumId w:val="5"/>
   </w:num>
-  <w:num w:numId="8">
+  <w:num w:numId="8" w16cid:durableId="1752656592">
     <w:abstractNumId w:val="0"/>
   </w:num>
   <w:numIdMacAtCleanup w:val="5"/>
@@ -11693,7 +11694,7 @@
 </file>
 
 <file path=word/styles.xml><?xml version="1.0" encoding="utf-8"?>
-<w:styles xmlns:mc="http://schemas.openxmlformats.org/markup-compatibility/2006" xmlns:r="http://schemas.openxmlformats.org/officeDocument/2006/relationships" xmlns:w="http://schemas.openxmlformats.org/wordprocessingml/2006/main" xmlns:w14="http://schemas.microsoft.com/office/word/2010/wordml" xmlns:w15="http://schemas.microsoft.com/office/word/2012/wordml" xmlns:w16se="http://schemas.microsoft.com/office/word/2015/wordml/symex" mc:Ignorable="w14 w15 w16se">
+<w:styles xmlns:mc="http://schemas.openxmlformats.org/markup-compatibility/2006" xmlns:r="http://schemas.openxmlformats.org/officeDocument/2006/relationships" xmlns:w="http://schemas.openxmlformats.org/wordprocessingml/2006/main" xmlns:w14="http://schemas.microsoft.com/office/word/2010/wordml" xmlns:w15="http://schemas.microsoft.com/office/word/2012/wordml" xmlns:w16cex="http://schemas.microsoft.com/office/word/2018/wordml/cex" xmlns:w16cid="http://schemas.microsoft.com/office/word/2016/wordml/cid" xmlns:w16="http://schemas.microsoft.com/office/word/2018/wordml" xmlns:w16du="http://schemas.microsoft.com/office/word/2023/wordml/word16du" xmlns:w16sdtdh="http://schemas.microsoft.com/office/word/2020/wordml/sdtdatahash" xmlns:w16sdtfl="http://schemas.microsoft.com/office/word/2024/wordml/sdtformatlock" xmlns:w16se="http://schemas.microsoft.com/office/word/2015/wordml/symex" mc:Ignorable="w14 w15 w16se w16cid w16 w16cex w16sdtdh w16sdtfl w16du">
   <w:docDefaults>
     <w:rPrDefault>
       <w:rPr>
@@ -11709,7 +11710,7 @@
       </w:pPr>
     </w:pPrDefault>
   </w:docDefaults>
-  <w:latentStyles w:defLockedState="0" w:defUIPriority="99" w:defSemiHidden="0" w:defUnhideWhenUsed="0" w:defQFormat="0" w:count="371">
+  <w:latentStyles w:defLockedState="0" w:defUIPriority="99" w:defSemiHidden="0" w:defUnhideWhenUsed="0" w:defQFormat="0" w:count="376">
     <w:lsdException w:name="Normal" w:uiPriority="0" w:qFormat="1"/>
     <w:lsdException w:name="heading 1" w:uiPriority="9" w:qFormat="1"/>
     <w:lsdException w:name="heading 2" w:semiHidden="1" w:uiPriority="9" w:unhideWhenUsed="1" w:qFormat="1"/>
@@ -12081,6 +12082,11 @@
     <w:lsdException w:name="List Table 5 Dark Accent 6" w:uiPriority="50"/>
     <w:lsdException w:name="List Table 6 Colorful Accent 6" w:uiPriority="51"/>
     <w:lsdException w:name="List Table 7 Colorful Accent 6" w:uiPriority="52"/>
+    <w:lsdException w:name="Mention" w:semiHidden="1" w:unhideWhenUsed="1"/>
+    <w:lsdException w:name="Smart Hyperlink" w:semiHidden="1" w:unhideWhenUsed="1"/>
+    <w:lsdException w:name="Hashtag" w:semiHidden="1" w:unhideWhenUsed="1"/>
+    <w:lsdException w:name="Unresolved Mention" w:semiHidden="1" w:unhideWhenUsed="1"/>
+    <w:lsdException w:name="Smart Link" w:semiHidden="1" w:unhideWhenUsed="1"/>
   </w:latentStyles>
   <w:style w:type="paragraph" w:default="1" w:styleId="a">
     <w:name w:val="Normal"/>

</xml_diff>

<commit_message>
edited some stuff in UC
</commit_message>
<xml_diff>
--- a/word file/קובץ תשובת המרצה לעבודה 22445.docx
+++ b/word file/קובץ תשובת המרצה לעבודה 22445.docx
@@ -10,7 +10,6 @@
           <w:sz w:val="24"/>
           <w:szCs w:val="24"/>
           <w:u w:val="single"/>
-          <w:rtl/>
         </w:rPr>
       </w:pPr>
       <w:bookmarkStart w:id="0" w:name="_Hlk188111153"/>
@@ -9976,20 +9975,14 @@
           <w:noProof/>
           <w:sz w:val="24"/>
           <w:szCs w:val="24"/>
+          <w:rtl/>
+          <w:lang w:val="he-IL"/>
         </w:rPr>
         <w:drawing>
-          <wp:anchor distT="0" distB="0" distL="114300" distR="114300" simplePos="0" relativeHeight="251660288" behindDoc="0" locked="0" layoutInCell="1" allowOverlap="1" wp14:anchorId="7649E43D" wp14:editId="2530ADC6">
-            <wp:simplePos x="0" y="0"/>
-            <wp:positionH relativeFrom="column">
-              <wp:posOffset>-124669</wp:posOffset>
-            </wp:positionH>
-            <wp:positionV relativeFrom="page">
-              <wp:posOffset>1221475</wp:posOffset>
-            </wp:positionV>
+          <wp:inline distT="0" distB="0" distL="0" distR="0" wp14:anchorId="1DA7B923" wp14:editId="6FFCD317">
             <wp:extent cx="5906770" cy="6313170"/>
             <wp:effectExtent l="0" t="0" r="0" b="0"/>
-            <wp:wrapTopAndBottom/>
-            <wp:docPr id="1156251719" name="Picture 1" descr="A screen shot of a diagram&#10;&#10;AI-generated content may be incorrect."/>
+            <wp:docPr id="1690989525" name="Picture 1" descr="A screen shot of a computer"/>
             <wp:cNvGraphicFramePr>
               <a:graphicFrameLocks xmlns:a="http://schemas.openxmlformats.org/drawingml/2006/main" noChangeAspect="1"/>
             </wp:cNvGraphicFramePr>
@@ -9997,7 +9990,7 @@
               <a:graphicData uri="http://schemas.openxmlformats.org/drawingml/2006/picture">
                 <pic:pic xmlns:pic="http://schemas.openxmlformats.org/drawingml/2006/picture">
                   <pic:nvPicPr>
-                    <pic:cNvPr id="1156251719" name="Picture 1" descr="A screen shot of a diagram&#10;&#10;AI-generated content may be incorrect."/>
+                    <pic:cNvPr id="1690989525" name="Picture 1" descr="A screen shot of a computer"/>
                     <pic:cNvPicPr/>
                   </pic:nvPicPr>
                   <pic:blipFill>
@@ -10024,7 +10017,7 @@
                 </pic:pic>
               </a:graphicData>
             </a:graphic>
-          </wp:anchor>
+          </wp:inline>
         </w:drawing>
       </w:r>
     </w:p>

</xml_diff>